<commit_message>
refs #108 Kleine Anpassung
</commit_message>
<xml_diff>
--- a/doc/03_Anforderderungsspezifikation/UC6_CRUD_Kunde.docx
+++ b/doc/03_Anforderderungsspezifikation/UC6_CRUD_Kunde.docx
@@ -672,7 +672,6 @@
         </w:rPr>
         <w:t xml:space="preserve"> </w:t>
       </w:r>
-      <w:proofErr w:type="spellStart"/>
       <w:r>
         <w:rPr>
           <w:lang w:val="en-GB"/>
@@ -680,7 +679,6 @@
         <w:t>Kunde</w:t>
       </w:r>
       <w:bookmarkEnd w:id="3"/>
-      <w:proofErr w:type="spellEnd"/>
     </w:p>
     <w:tbl>
       <w:tblPr>
@@ -715,19 +713,9 @@
             <w:pPr>
               <w:cnfStyle w:val="000000100000" w:firstRow="0" w:lastRow="0" w:firstColumn="0" w:lastColumn="0" w:oddVBand="0" w:evenVBand="0" w:oddHBand="1" w:evenHBand="0" w:firstRowFirstColumn="0" w:firstRowLastColumn="0" w:lastRowFirstColumn="0" w:lastRowLastColumn="0"/>
             </w:pPr>
-            <w:proofErr w:type="spellStart"/>
-            <w:r>
-              <w:t>Fully</w:t>
-            </w:r>
-            <w:proofErr w:type="spellEnd"/>
-            <w:r>
-              <w:t xml:space="preserve"> </w:t>
-            </w:r>
-            <w:proofErr w:type="spellStart"/>
-            <w:r>
-              <w:t>dressed</w:t>
-            </w:r>
-            <w:proofErr w:type="spellEnd"/>
+            <w:r>
+              <w:t>Fully dressed</w:t>
+            </w:r>
           </w:p>
         </w:tc>
       </w:tr>
@@ -760,8 +748,6 @@
             <w:r>
               <w:t>Benutzer (Aussendienstmitarbeiter oder Sekretärin)</w:t>
             </w:r>
-            <w:bookmarkStart w:id="4" w:name="_GoBack"/>
-            <w:bookmarkEnd w:id="4"/>
           </w:p>
         </w:tc>
       </w:tr>
@@ -930,11 +916,9 @@
             <w:gridSpan w:val="2"/>
           </w:tcPr>
           <w:p>
-            <w:proofErr w:type="spellStart"/>
             <w:r>
               <w:t>Preconditions</w:t>
             </w:r>
-            <w:proofErr w:type="spellEnd"/>
           </w:p>
         </w:tc>
       </w:tr>
@@ -1011,47 +995,11 @@
                 <w:b w:val="0"/>
               </w:rPr>
             </w:pPr>
-            <w:proofErr w:type="spellStart"/>
             <w:r>
               <w:rPr>
                 <w:b w:val="0"/>
               </w:rPr>
-              <w:t>Success</w:t>
-            </w:r>
-            <w:proofErr w:type="spellEnd"/>
-            <w:r>
-              <w:rPr>
-                <w:b w:val="0"/>
-              </w:rPr>
-              <w:t xml:space="preserve"> </w:t>
-            </w:r>
-            <w:proofErr w:type="spellStart"/>
-            <w:r>
-              <w:rPr>
-                <w:b w:val="0"/>
-              </w:rPr>
-              <w:t>Guarantee</w:t>
-            </w:r>
-            <w:proofErr w:type="spellEnd"/>
-            <w:r>
-              <w:rPr>
-                <w:b w:val="0"/>
-              </w:rPr>
-              <w:t xml:space="preserve"> (</w:t>
-            </w:r>
-            <w:proofErr w:type="spellStart"/>
-            <w:r>
-              <w:rPr>
-                <w:b w:val="0"/>
-              </w:rPr>
-              <w:t>Postconditions</w:t>
-            </w:r>
-            <w:proofErr w:type="spellEnd"/>
-            <w:r>
-              <w:rPr>
-                <w:b w:val="0"/>
-              </w:rPr>
-              <w:t>)</w:t>
+              <w:t>Success Guarantee (Postconditions)</w:t>
             </w:r>
           </w:p>
         </w:tc>
@@ -1252,15 +1200,7 @@
           <w:p>
             <w:r>
               <w:lastRenderedPageBreak/>
-              <w:t xml:space="preserve">Main </w:t>
-            </w:r>
-            <w:proofErr w:type="spellStart"/>
-            <w:r>
-              <w:t>Success</w:t>
-            </w:r>
-            <w:proofErr w:type="spellEnd"/>
-            <w:r>
-              <w:t xml:space="preserve"> Scenario</w:t>
+              <w:t>Main Success Scenario</w:t>
             </w:r>
             <w:r>
               <w:t xml:space="preserve"> Create</w:t>
@@ -1441,41 +1381,15 @@
               <w:tab/>
             </w:r>
             <w:r>
-              <w:rPr>
-                <w:highlight w:val="yellow"/>
-              </w:rPr>
               <w:t xml:space="preserve">System fordert GPS Daten </w:t>
             </w:r>
             <w:r>
-              <w:rPr>
-                <w:highlight w:val="yellow"/>
-              </w:rPr>
               <w:t>der Adresse des</w:t>
             </w:r>
             <w:r>
-              <w:rPr>
-                <w:highlight w:val="yellow"/>
-              </w:rPr>
-              <w:t xml:space="preserve"> Kunden von Google </w:t>
-            </w:r>
-            <w:proofErr w:type="spellStart"/>
-            <w:r>
-              <w:rPr>
-                <w:highlight w:val="yellow"/>
-              </w:rPr>
-              <w:t>Maps</w:t>
-            </w:r>
-            <w:proofErr w:type="spellEnd"/>
-            <w:r>
-              <w:rPr>
-                <w:highlight w:val="yellow"/>
-              </w:rPr>
-              <w:t xml:space="preserve"> an</w:t>
-            </w:r>
-            <w:r>
-              <w:rPr>
-                <w:highlight w:val="yellow"/>
-              </w:rPr>
+              <w:t xml:space="preserve"> Kunden von Google Maps an</w:t>
+            </w:r>
+            <w:r>
               <w:t xml:space="preserve"> und speichert diese</w:t>
             </w:r>
           </w:p>
@@ -1653,6 +1567,8 @@
               </w:rPr>
               <w:t xml:space="preserve"> aus und bearbeitet diesen</w:t>
             </w:r>
+            <w:bookmarkStart w:id="4" w:name="_GoBack"/>
+            <w:bookmarkEnd w:id="4"/>
           </w:p>
         </w:tc>
         <w:tc>
@@ -1709,36 +1625,7 @@
               <w:tab/>
             </w:r>
             <w:r>
-              <w:rPr>
-                <w:highlight w:val="yellow"/>
-              </w:rPr>
-              <w:t xml:space="preserve">System fordert GPS Daten </w:t>
-            </w:r>
-            <w:r>
-              <w:rPr>
-                <w:highlight w:val="yellow"/>
-              </w:rPr>
-              <w:t>der Adresse des</w:t>
-            </w:r>
-            <w:r>
-              <w:rPr>
-                <w:highlight w:val="yellow"/>
-              </w:rPr>
-              <w:t xml:space="preserve"> Kunden von Google </w:t>
-            </w:r>
-            <w:proofErr w:type="spellStart"/>
-            <w:r>
-              <w:rPr>
-                <w:highlight w:val="yellow"/>
-              </w:rPr>
-              <w:t>Maps</w:t>
-            </w:r>
-            <w:proofErr w:type="spellEnd"/>
-            <w:r>
-              <w:rPr>
-                <w:highlight w:val="yellow"/>
-              </w:rPr>
-              <w:t xml:space="preserve"> an und speichert diese</w:t>
+              <w:t>System fordert GPS Daten der Adresse des Kunden von Google Maps an und speichert diese</w:t>
             </w:r>
           </w:p>
         </w:tc>
@@ -1754,13 +1641,8 @@
             <w:gridSpan w:val="2"/>
           </w:tcPr>
           <w:p>
-            <w:proofErr w:type="spellStart"/>
-            <w:r>
-              <w:t>Extensions</w:t>
-            </w:r>
-            <w:proofErr w:type="spellEnd"/>
-            <w:r>
-              <w:t xml:space="preserve"> Update</w:t>
+            <w:r>
+              <w:t>Extensions Update</w:t>
             </w:r>
           </w:p>
         </w:tc>
@@ -1802,15 +1684,7 @@
           </w:tcPr>
           <w:p>
             <w:r>
-              <w:t xml:space="preserve">Main </w:t>
-            </w:r>
-            <w:proofErr w:type="spellStart"/>
-            <w:r>
-              <w:t>Success</w:t>
-            </w:r>
-            <w:proofErr w:type="spellEnd"/>
-            <w:r>
-              <w:t xml:space="preserve"> Scenario Delete</w:t>
+              <w:t>Main Success Scenario Delete</w:t>
             </w:r>
           </w:p>
         </w:tc>
@@ -1974,13 +1848,8 @@
             <w:gridSpan w:val="2"/>
           </w:tcPr>
           <w:p>
-            <w:proofErr w:type="spellStart"/>
-            <w:r>
-              <w:t>Extensions</w:t>
-            </w:r>
-            <w:proofErr w:type="spellEnd"/>
-            <w:r>
-              <w:t xml:space="preserve"> Delete</w:t>
+            <w:r>
+              <w:t>Extensions Delete</w:t>
             </w:r>
           </w:p>
         </w:tc>
@@ -2019,15 +1888,7 @@
           </w:tcPr>
           <w:p>
             <w:r>
-              <w:t xml:space="preserve">Main </w:t>
-            </w:r>
-            <w:proofErr w:type="spellStart"/>
-            <w:r>
-              <w:t>Success</w:t>
-            </w:r>
-            <w:proofErr w:type="spellEnd"/>
-            <w:r>
-              <w:t xml:space="preserve"> Scenario </w:t>
+              <w:t xml:space="preserve">Main Success Scenario </w:t>
             </w:r>
             <w:r>
               <w:t>List</w:t>
@@ -2176,13 +2037,8 @@
             <w:gridSpan w:val="2"/>
           </w:tcPr>
           <w:p>
-            <w:proofErr w:type="spellStart"/>
-            <w:r>
-              <w:t>Extensions</w:t>
-            </w:r>
-            <w:proofErr w:type="spellEnd"/>
-            <w:r>
-              <w:t xml:space="preserve"> </w:t>
+            <w:r>
+              <w:t xml:space="preserve">Extensions </w:t>
             </w:r>
             <w:r>
               <w:t>List</w:t>
@@ -2224,13 +2080,8 @@
           </w:tcPr>
           <w:p>
             <w:r>
-              <w:t xml:space="preserve">Special </w:t>
-            </w:r>
-            <w:proofErr w:type="spellStart"/>
-            <w:r>
-              <w:t>Requirements</w:t>
-            </w:r>
-            <w:proofErr w:type="spellEnd"/>
+              <w:t>Special Requirements</w:t>
+            </w:r>
           </w:p>
         </w:tc>
       </w:tr>
@@ -2320,27 +2171,9 @@
             <w:gridSpan w:val="2"/>
           </w:tcPr>
           <w:p>
-            <w:proofErr w:type="spellStart"/>
-            <w:r>
-              <w:t>Frequency</w:t>
-            </w:r>
-            <w:proofErr w:type="spellEnd"/>
-            <w:r>
-              <w:t xml:space="preserve"> </w:t>
-            </w:r>
-            <w:proofErr w:type="spellStart"/>
-            <w:r>
-              <w:t>of</w:t>
-            </w:r>
-            <w:proofErr w:type="spellEnd"/>
-            <w:r>
-              <w:t xml:space="preserve"> </w:t>
-            </w:r>
-            <w:proofErr w:type="spellStart"/>
-            <w:r>
-              <w:t>Occurrence</w:t>
-            </w:r>
-            <w:proofErr w:type="spellEnd"/>
+            <w:r>
+              <w:t>Frequency of Occurrence</w:t>
+            </w:r>
           </w:p>
         </w:tc>
       </w:tr>
@@ -2381,13 +2214,8 @@
           </w:tcPr>
           <w:p>
             <w:r>
-              <w:t xml:space="preserve">Open </w:t>
-            </w:r>
-            <w:proofErr w:type="spellStart"/>
-            <w:r>
-              <w:t>Issues</w:t>
-            </w:r>
-            <w:proofErr w:type="spellEnd"/>
+              <w:t>Open Issues</w:t>
+            </w:r>
           </w:p>
         </w:tc>
       </w:tr>
@@ -2548,16 +2376,31 @@
       </w:rPr>
       <w:t xml:space="preserve"> von </w:t>
     </w:r>
-    <w:fldSimple w:instr="NUMPAGES  \* Arabic  \* MERGEFORMAT">
-      <w:r>
-        <w:rPr>
-          <w:b/>
-          <w:noProof/>
-          <w:lang w:val="de-DE"/>
-        </w:rPr>
-        <w:t>2</w:t>
-      </w:r>
-    </w:fldSimple>
+    <w:r>
+      <w:fldChar w:fldCharType="begin"/>
+    </w:r>
+    <w:r>
+      <w:instrText>NUMPAGES  \* Arabic  \* MERGEFORMAT</w:instrText>
+    </w:r>
+    <w:r>
+      <w:fldChar w:fldCharType="separate"/>
+    </w:r>
+    <w:r>
+      <w:rPr>
+        <w:b/>
+        <w:noProof/>
+        <w:lang w:val="de-DE"/>
+      </w:rPr>
+      <w:t>2</w:t>
+    </w:r>
+    <w:r>
+      <w:rPr>
+        <w:b/>
+        <w:noProof/>
+        <w:lang w:val="de-DE"/>
+      </w:rPr>
+      <w:fldChar w:fldCharType="end"/>
+    </w:r>
   </w:p>
 </w:ftr>
 </file>
@@ -8920,7 +8763,7 @@
 </file>
 
 <file path=customXml/itemProps1.xml><?xml version="1.0" encoding="utf-8"?>
-<ds:datastoreItem xmlns:ds="http://schemas.openxmlformats.org/officeDocument/2006/customXml" ds:itemID="{CB1077A7-B6CF-4F5F-BB43-E5D36DCB3B54}">
+<ds:datastoreItem xmlns:ds="http://schemas.openxmlformats.org/officeDocument/2006/customXml" ds:itemID="{05022014-F085-498A-BF8F-BCF254604B87}">
   <ds:schemaRefs>
     <ds:schemaRef ds:uri="http://schemas.openxmlformats.org/officeDocument/2006/bibliography"/>
   </ds:schemaRefs>

</xml_diff>